<commit_message>
fixed card array size issue when removing cards splicing to resize the array
</commit_message>
<xml_diff>
--- a/Planning Report/Questionair.docx
+++ b/Planning Report/Questionair.docx
@@ -2,25 +2,258 @@
 <file path=word/document.xml><?xml version="1.0" encoding="utf-8"?>
 <w:document xmlns:wpc="http://schemas.microsoft.com/office/word/2010/wordprocessingCanvas" xmlns:cx="http://schemas.microsoft.com/office/drawing/2014/chartex" xmlns:cx1="http://schemas.microsoft.com/office/drawing/2015/9/8/chartex" xmlns:cx2="http://schemas.microsoft.com/office/drawing/2015/10/21/chartex" xmlns:cx3="http://schemas.microsoft.com/office/drawing/2016/5/9/chartex" xmlns:cx4="http://schemas.microsoft.com/office/drawing/2016/5/10/chartex" xmlns:cx5="http://schemas.microsoft.com/office/drawing/2016/5/11/chartex" xmlns:cx6="http://schemas.microsoft.com/office/drawing/2016/5/12/chartex" xmlns:cx7="http://schemas.microsoft.com/office/drawing/2016/5/13/chartex" xmlns:cx8="http://schemas.microsoft.com/office/drawing/2016/5/14/chartex" xmlns:mc="http://schemas.openxmlformats.org/markup-compatibility/2006" xmlns:aink="http://schemas.microsoft.com/office/drawing/2016/ink" xmlns:am3d="http://schemas.microsoft.com/office/drawing/2017/model3d" xmlns:o="urn:schemas-microsoft-com:office:office" xmlns:r="http://schemas.openxmlformats.org/officeDocument/2006/relationships" xmlns:m="http://schemas.openxmlformats.org/officeDocument/2006/math" xmlns:v="urn:schemas-microsoft-com:vml" xmlns:wp14="http://schemas.microsoft.com/office/word/2010/wordprocessingDrawing" xmlns:wp="http://schemas.openxmlformats.org/drawingml/2006/wordprocessingDrawing" xmlns:w10="urn:schemas-microsoft-com:office:word" xmlns:w="http://schemas.openxmlformats.org/wordprocessingml/2006/main" xmlns:w14="http://schemas.microsoft.com/office/word/2010/wordml" xmlns:w15="http://schemas.microsoft.com/office/word/2012/wordml" xmlns:w16cid="http://schemas.microsoft.com/office/word/2016/wordml/cid" xmlns:w16se="http://schemas.microsoft.com/office/word/2015/wordml/symex" xmlns:wpg="http://schemas.microsoft.com/office/word/2010/wordprocessingGroup" xmlns:wpi="http://schemas.microsoft.com/office/word/2010/wordprocessingInk" xmlns:wne="http://schemas.microsoft.com/office/word/2006/wordml" xmlns:wps="http://schemas.microsoft.com/office/word/2010/wordprocessingShape" mc:Ignorable="w14 w15 w16se w16cid wp14">
   <w:body>
-    <w:p>
-      <w:r>
-        <w:t xml:space="preserve">I will not be collecting any </w:t>
-      </w:r>
-      <w:r>
-        <w:t>personally</w:t>
-      </w:r>
-      <w:r>
-        <w:t xml:space="preserve"> identifiable information.</w:t>
-      </w:r>
-    </w:p>
-    <w:p>
-      <w:r>
-        <w:t>Your answers to these questions will be used to inform User Experience of an application currently in development.</w:t>
-      </w:r>
-    </w:p>
-    <w:p>
-      <w:r>
-        <w:t>For each of the tasks undertaken by the participants the time it took to complete the task is recorded as well as the success of the task on a scale from (complete failure) 1 – 5 (complete success).</w:t>
+    <w:p/>
+    <w:p>
+      <w:pPr>
+        <w:rPr>
+          <w:b/>
+        </w:rPr>
+      </w:pPr>
+      <w:r>
+        <w:rPr>
+          <w:b/>
+        </w:rPr>
+        <w:t>Workaholic User Experience Assessment</w:t>
+      </w:r>
+    </w:p>
+    <w:p>
+      <w:pPr>
+        <w:jc w:val="both"/>
+        <w:rPr>
+          <w:b/>
+        </w:rPr>
+      </w:pPr>
+    </w:p>
+    <w:p>
+      <w:pPr>
+        <w:pStyle w:val="ActionPlanBullet"/>
+      </w:pPr>
+      <w:r>
+        <w:t xml:space="preserve">I agree to take part in this research which is to </w:t>
+      </w:r>
+      <w:r>
+        <w:t>evaluate the user experience of Workaholic</w:t>
+      </w:r>
+    </w:p>
+    <w:p>
+      <w:pPr>
+        <w:pStyle w:val="ActionPlanBullet"/>
+        <w:numPr>
+          <w:ilvl w:val="0"/>
+          <w:numId w:val="0"/>
+        </w:numPr>
+        <w:tabs>
+          <w:tab w:val="left" w:pos="720"/>
+        </w:tabs>
+        <w:ind w:left="360"/>
+      </w:pPr>
+    </w:p>
+    <w:p>
+      <w:pPr>
+        <w:pStyle w:val="ActionPlanBullet"/>
+      </w:pPr>
+      <w:r>
+        <w:t>The researcher has explained to my satisfaction the purpose of the study and the possible risks involved.</w:t>
+      </w:r>
+    </w:p>
+    <w:p>
+      <w:pPr>
+        <w:pStyle w:val="ActionPlanBullet"/>
+        <w:numPr>
+          <w:ilvl w:val="0"/>
+          <w:numId w:val="0"/>
+        </w:numPr>
+        <w:tabs>
+          <w:tab w:val="left" w:pos="720"/>
+        </w:tabs>
+      </w:pPr>
+    </w:p>
+    <w:p>
+      <w:pPr>
+        <w:pStyle w:val="ActionPlanBullet"/>
+        <w:numPr>
+          <w:ilvl w:val="0"/>
+          <w:numId w:val="0"/>
+        </w:numPr>
+        <w:tabs>
+          <w:tab w:val="left" w:pos="720"/>
+        </w:tabs>
+      </w:pPr>
+    </w:p>
+    <w:p>
+      <w:pPr>
+        <w:pStyle w:val="ActionPlanBullet"/>
+      </w:pPr>
+      <w:r>
+        <w:t>I am aware that I will be required to answer questions</w:t>
+      </w:r>
+      <w:r>
+        <w:t xml:space="preserve"> and</w:t>
+      </w:r>
+      <w:r>
+        <w:t xml:space="preserve"> be observed </w:t>
+      </w:r>
+      <w:r>
+        <w:t>using the app</w:t>
+      </w:r>
+    </w:p>
+    <w:p>
+      <w:pPr>
+        <w:pStyle w:val="ActionPlanBullet"/>
+        <w:numPr>
+          <w:ilvl w:val="0"/>
+          <w:numId w:val="0"/>
+        </w:numPr>
+        <w:tabs>
+          <w:tab w:val="left" w:pos="720"/>
+        </w:tabs>
+      </w:pPr>
+    </w:p>
+    <w:p>
+      <w:pPr>
+        <w:pStyle w:val="ActionPlanBullet"/>
+        <w:numPr>
+          <w:ilvl w:val="0"/>
+          <w:numId w:val="0"/>
+        </w:numPr>
+        <w:tabs>
+          <w:tab w:val="left" w:pos="720"/>
+        </w:tabs>
+        <w:ind w:left="360"/>
+      </w:pPr>
+    </w:p>
+    <w:p>
+      <w:pPr>
+        <w:pStyle w:val="ActionPlanBullet"/>
+      </w:pPr>
+      <w:r>
+        <w:t>I understand that confidentiality will be given the highest possible priority</w:t>
+      </w:r>
+    </w:p>
+    <w:p>
+      <w:pPr>
+        <w:pStyle w:val="ActionPlanBullet"/>
+        <w:numPr>
+          <w:ilvl w:val="0"/>
+          <w:numId w:val="0"/>
+        </w:numPr>
+        <w:tabs>
+          <w:tab w:val="left" w:pos="720"/>
+        </w:tabs>
+        <w:ind w:left="360"/>
+      </w:pPr>
+    </w:p>
+    <w:p>
+      <w:pPr>
+        <w:pStyle w:val="ActionPlanBullet"/>
+      </w:pPr>
+      <w:r>
+        <w:t>I understand that I am free to withdraw from the research at any time.</w:t>
+      </w:r>
+    </w:p>
+    <w:p>
+      <w:pPr>
+        <w:pStyle w:val="ActionPlanBullet"/>
+        <w:numPr>
+          <w:ilvl w:val="0"/>
+          <w:numId w:val="0"/>
+        </w:numPr>
+        <w:tabs>
+          <w:tab w:val="left" w:pos="720"/>
+        </w:tabs>
+      </w:pPr>
+    </w:p>
+    <w:p>
+      <w:pPr>
+        <w:pStyle w:val="ActionPlanBullet"/>
+      </w:pPr>
+      <w:r>
+        <w:t>I am happy for any data collected by</w:t>
+      </w:r>
+      <w:r>
+        <w:t xml:space="preserve"> Jordan Harrison </w:t>
+      </w:r>
+      <w:r>
+        <w:t>to be used in an anonymised form in his/her subsequent project.</w:t>
+      </w:r>
+    </w:p>
+    <w:p>
+      <w:pPr>
+        <w:pStyle w:val="ListParagraph"/>
+      </w:pPr>
+    </w:p>
+    <w:p>
+      <w:pPr>
+        <w:pStyle w:val="ActionPlanBullet"/>
+      </w:pPr>
+      <w:r>
+        <w:t xml:space="preserve">I am happy to be observed completing the tasks in this survey and any questions asked </w:t>
+      </w:r>
+      <w:proofErr w:type="spellStart"/>
+      <w:r>
+        <w:t>there after</w:t>
+      </w:r>
+      <w:proofErr w:type="spellEnd"/>
+      <w:r>
+        <w:t>.</w:t>
+      </w:r>
+    </w:p>
+    <w:p/>
+    <w:p>
+      <w:pPr>
+        <w:jc w:val="both"/>
+        <w:rPr>
+          <w:b/>
+        </w:rPr>
+      </w:pPr>
+    </w:p>
+    <w:p>
+      <w:pPr>
+        <w:jc w:val="both"/>
+        <w:rPr>
+          <w:b/>
+        </w:rPr>
+      </w:pPr>
+      <w:r>
+        <w:rPr>
+          <w:b/>
+        </w:rPr>
+        <w:t>Name: (please print)</w:t>
+      </w:r>
+    </w:p>
+    <w:p>
+      <w:pPr>
+        <w:rPr>
+          <w:b/>
+        </w:rPr>
+      </w:pPr>
+    </w:p>
+    <w:p>
+      <w:pPr>
+        <w:jc w:val="both"/>
+        <w:rPr>
+          <w:b/>
+        </w:rPr>
+      </w:pPr>
+      <w:r>
+        <w:rPr>
+          <w:b/>
+        </w:rPr>
+        <w:t>Signed:</w:t>
+      </w:r>
+    </w:p>
+    <w:p>
+      <w:pPr>
+        <w:jc w:val="both"/>
+        <w:rPr>
+          <w:b/>
+        </w:rPr>
+      </w:pPr>
+      <w:r>
+        <w:rPr>
+          <w:b/>
+        </w:rPr>
+        <w:t>Date:</w:t>
       </w:r>
       <w:r>
         <w:br w:type="page"/>
@@ -134,6 +367,9 @@
         <w:t>Time Taken to complete task.</w:t>
       </w:r>
     </w:p>
+    <w:p/>
+    <w:p/>
+    <w:p/>
     <w:p>
       <w:pPr>
         <w:pStyle w:val="ListParagraph"/>
@@ -146,6 +382,9 @@
         <w:t>How easy was it to understand how complete the task (not at all 1-5 understood fully)?</w:t>
       </w:r>
     </w:p>
+    <w:p/>
+    <w:p/>
+    <w:p/>
     <w:p>
       <w:pPr>
         <w:pStyle w:val="ListParagraph"/>
@@ -164,6 +403,8 @@
         <w:t>&gt; what didn’t you understand</w:t>
       </w:r>
     </w:p>
+    <w:p/>
+    <w:p/>
     <w:p>
       <w:pPr>
         <w:ind w:left="720"/>
@@ -311,6 +552,9 @@
         <w:t>Time Taken to complete task.</w:t>
       </w:r>
     </w:p>
+    <w:p/>
+    <w:p/>
+    <w:p/>
     <w:p>
       <w:pPr>
         <w:pStyle w:val="ListParagraph"/>
@@ -323,6 +567,9 @@
         <w:t>How easy was it to understand how complete the task (not at all 1-5 understood fully)?</w:t>
       </w:r>
     </w:p>
+    <w:p/>
+    <w:p/>
+    <w:p/>
     <w:p>
       <w:pPr>
         <w:pStyle w:val="ListParagraph"/>
@@ -341,11 +588,9 @@
         <w:t>&gt; what didn’t you understand</w:t>
       </w:r>
     </w:p>
-    <w:p>
-      <w:pPr>
-        <w:ind w:left="360"/>
-      </w:pPr>
-    </w:p>
+    <w:p/>
+    <w:p/>
+    <w:p/>
     <w:p>
       <w:pPr>
         <w:pStyle w:val="ListParagraph"/>
@@ -470,6 +715,8 @@
         <w:t>Time Taken to complete task.</w:t>
       </w:r>
     </w:p>
+    <w:p/>
+    <w:p/>
     <w:p>
       <w:pPr>
         <w:pStyle w:val="ListParagraph"/>
@@ -482,6 +729,8 @@
         <w:t>How easy was it to understand how complete the task (not at all 1-5 understood fully)?</w:t>
       </w:r>
     </w:p>
+    <w:p/>
+    <w:p/>
     <w:p>
       <w:pPr>
         <w:pStyle w:val="ListParagraph"/>
@@ -500,6 +749,8 @@
         <w:t>&gt; what didn’t you understand</w:t>
       </w:r>
     </w:p>
+    <w:p/>
+    <w:p/>
     <w:p>
       <w:pPr>
         <w:pStyle w:val="ListParagraph"/>
@@ -633,6 +884,9 @@
         <w:t>Time Taken to complete task.</w:t>
       </w:r>
     </w:p>
+    <w:p/>
+    <w:p/>
+    <w:p/>
     <w:p>
       <w:pPr>
         <w:pStyle w:val="ListParagraph"/>
@@ -645,6 +899,9 @@
         <w:t>How easy was it to understand how complete the task (not at all 1-5 understood fully)?</w:t>
       </w:r>
     </w:p>
+    <w:p/>
+    <w:p/>
+    <w:p/>
     <w:p>
       <w:pPr>
         <w:pStyle w:val="ListParagraph"/>
@@ -689,6 +946,8 @@
         <w:t>Time Taken to complete task.</w:t>
       </w:r>
     </w:p>
+    <w:p/>
+    <w:p/>
     <w:p>
       <w:pPr>
         <w:pStyle w:val="ListParagraph"/>
@@ -701,6 +960,8 @@
         <w:t>How easy was it to understand how complete the task (not at all 1-5 understood fully)?</w:t>
       </w:r>
     </w:p>
+    <w:p/>
+    <w:p/>
     <w:p>
       <w:pPr>
         <w:pStyle w:val="ListParagraph"/>
@@ -723,6 +984,8 @@
       </w:r>
     </w:p>
     <w:p/>
+    <w:p/>
+    <w:p/>
     <w:p>
       <w:pPr>
         <w:pStyle w:val="ListParagraph"/>
@@ -747,6 +1010,8 @@
         <w:t>Time Taken to complete task.</w:t>
       </w:r>
     </w:p>
+    <w:p/>
+    <w:p/>
     <w:p>
       <w:pPr>
         <w:pStyle w:val="ListParagraph"/>
@@ -759,6 +1024,8 @@
         <w:t>How easy was it to understand how complete the task (not at all 1-5 understood fully)?</w:t>
       </w:r>
     </w:p>
+    <w:p/>
+    <w:p/>
     <w:p>
       <w:pPr>
         <w:pStyle w:val="ListParagraph"/>
@@ -780,6 +1047,8 @@
         <w:t>.</w:t>
       </w:r>
     </w:p>
+    <w:p/>
+    <w:p/>
     <w:p>
       <w:pPr>
         <w:pStyle w:val="ListParagraph"/>
@@ -792,6 +1061,13 @@
         <w:t>Did you understand why you couldn’t complete the task.</w:t>
       </w:r>
     </w:p>
+    <w:p/>
+    <w:p/>
+    <w:p/>
+    <w:p/>
+    <w:p/>
+    <w:p/>
+    <w:p/>
     <w:p>
       <w:pPr>
         <w:pStyle w:val="ListParagraph"/>
@@ -821,6 +1097,8 @@
         <w:t>Time Taken to complete task.</w:t>
       </w:r>
     </w:p>
+    <w:p/>
+    <w:p/>
     <w:p>
       <w:pPr>
         <w:pStyle w:val="ListParagraph"/>
@@ -833,6 +1111,8 @@
         <w:t>How easy was it to understand how complete the task (not at all 1-5 understood fully)?</w:t>
       </w:r>
     </w:p>
+    <w:p/>
+    <w:p/>
     <w:p>
       <w:pPr>
         <w:pStyle w:val="ListParagraph"/>
@@ -862,6 +1142,21 @@
     <w:p>
       <w:pPr>
         <w:pStyle w:val="ListParagraph"/>
+      </w:pPr>
+    </w:p>
+    <w:p>
+      <w:pPr>
+        <w:pStyle w:val="ListParagraph"/>
+      </w:pPr>
+    </w:p>
+    <w:p>
+      <w:pPr>
+        <w:pStyle w:val="ListParagraph"/>
+      </w:pPr>
+    </w:p>
+    <w:p>
+      <w:pPr>
+        <w:pStyle w:val="ListParagraph"/>
         <w:numPr>
           <w:ilvl w:val="0"/>
           <w:numId w:val="1"/>
@@ -883,6 +1178,8 @@
         <w:t>Time Taken to complete task.</w:t>
       </w:r>
     </w:p>
+    <w:p/>
+    <w:p/>
     <w:p>
       <w:pPr>
         <w:pStyle w:val="ListParagraph"/>
@@ -895,6 +1192,8 @@
         <w:t>How easy was it to understand how complete the task (not at all 1-5 understood fully)?</w:t>
       </w:r>
     </w:p>
+    <w:p/>
+    <w:p/>
     <w:p>
       <w:pPr>
         <w:pStyle w:val="ListParagraph"/>
@@ -916,6 +1215,9 @@
         <w:t>.</w:t>
       </w:r>
     </w:p>
+    <w:p/>
+    <w:p/>
+    <w:p/>
     <w:p>
       <w:pPr>
         <w:pStyle w:val="ListParagraph"/>
@@ -991,6 +1293,7 @@
         <w:t>Workaholic was easy to use.</w:t>
       </w:r>
     </w:p>
+    <w:p/>
     <w:p>
       <w:pPr>
         <w:pStyle w:val="ListParagraph"/>
@@ -1003,6 +1306,7 @@
         <w:t>I understood the effect my actions had on what was being displayed.</w:t>
       </w:r>
     </w:p>
+    <w:p/>
     <w:p>
       <w:pPr>
         <w:pStyle w:val="ListParagraph"/>
@@ -1019,18 +1323,216 @@
       <w:pPr>
         <w:ind w:left="360"/>
       </w:pPr>
+    </w:p>
+    <w:p>
+      <w:pPr>
+        <w:ind w:left="360"/>
+      </w:pPr>
+    </w:p>
+    <w:p>
+      <w:pPr>
+        <w:pStyle w:val="ListParagraph"/>
+        <w:numPr>
+          <w:ilvl w:val="0"/>
+          <w:numId w:val="1"/>
+        </w:numPr>
+      </w:pPr>
+      <w:r>
+        <w:t>Order the following potential features in terms of which one you most want to see.</w:t>
+      </w:r>
+    </w:p>
+    <w:tbl>
+      <w:tblPr>
+        <w:tblStyle w:val="TableGrid"/>
+        <w:tblW w:w="0" w:type="auto"/>
+        <w:tblLook w:val="04A0" w:firstRow="1" w:lastRow="0" w:firstColumn="1" w:lastColumn="0" w:noHBand="0" w:noVBand="1"/>
+      </w:tblPr>
+      <w:tblGrid>
+        <w:gridCol w:w="4531"/>
+        <w:gridCol w:w="1853"/>
+      </w:tblGrid>
+      <w:tr>
+        <w:tc>
+          <w:tcPr>
+            <w:tcW w:w="4531" w:type="dxa"/>
+          </w:tcPr>
+          <w:p>
+            <w:r>
+              <w:t>Feature</w:t>
+            </w:r>
+          </w:p>
+        </w:tc>
+        <w:tc>
+          <w:tcPr>
+            <w:tcW w:w="1853" w:type="dxa"/>
+          </w:tcPr>
+          <w:p>
+            <w:r>
+              <w:t>Order</w:t>
+            </w:r>
+          </w:p>
+        </w:tc>
+      </w:tr>
+      <w:tr>
+        <w:tc>
+          <w:tcPr>
+            <w:tcW w:w="4531" w:type="dxa"/>
+          </w:tcPr>
+          <w:p>
+            <w:r>
+              <w:t>Task contingent on other tasks</w:t>
+            </w:r>
+          </w:p>
+        </w:tc>
+        <w:tc>
+          <w:tcPr>
+            <w:tcW w:w="1853" w:type="dxa"/>
+          </w:tcPr>
+          <w:p/>
+        </w:tc>
+      </w:tr>
+      <w:tr>
+        <w:tc>
+          <w:tcPr>
+            <w:tcW w:w="4531" w:type="dxa"/>
+          </w:tcPr>
+          <w:p>
+            <w:r>
+              <w:t>Other user task completion</w:t>
+            </w:r>
+            <w:r>
+              <w:t xml:space="preserve"> notifications</w:t>
+            </w:r>
+          </w:p>
+        </w:tc>
+        <w:tc>
+          <w:tcPr>
+            <w:tcW w:w="1853" w:type="dxa"/>
+          </w:tcPr>
+          <w:p/>
+        </w:tc>
+      </w:tr>
+      <w:tr>
+        <w:tc>
+          <w:tcPr>
+            <w:tcW w:w="4531" w:type="dxa"/>
+          </w:tcPr>
+          <w:p>
+            <w:r>
+              <w:t>Email/Text based invite</w:t>
+            </w:r>
+          </w:p>
+        </w:tc>
+        <w:tc>
+          <w:tcPr>
+            <w:tcW w:w="1853" w:type="dxa"/>
+          </w:tcPr>
+          <w:p/>
+        </w:tc>
+      </w:tr>
+      <w:tr>
+        <w:tc>
+          <w:tcPr>
+            <w:tcW w:w="4531" w:type="dxa"/>
+          </w:tcPr>
+          <w:p>
+            <w:r>
+              <w:t>Additional Login options</w:t>
+            </w:r>
+          </w:p>
+        </w:tc>
+        <w:tc>
+          <w:tcPr>
+            <w:tcW w:w="1853" w:type="dxa"/>
+          </w:tcPr>
+          <w:p/>
+        </w:tc>
+      </w:tr>
+      <w:tr>
+        <w:tc>
+          <w:tcPr>
+            <w:tcW w:w="4531" w:type="dxa"/>
+          </w:tcPr>
+          <w:p>
+            <w:r>
+              <w:t>Inbuilt calendar</w:t>
+            </w:r>
+          </w:p>
+        </w:tc>
+        <w:tc>
+          <w:tcPr>
+            <w:tcW w:w="1853" w:type="dxa"/>
+          </w:tcPr>
+          <w:p/>
+        </w:tc>
+      </w:tr>
+      <w:tr>
+        <w:tc>
+          <w:tcPr>
+            <w:tcW w:w="4531" w:type="dxa"/>
+          </w:tcPr>
+          <w:p>
+            <w:r>
+              <w:t>Team types task completion</w:t>
+            </w:r>
+          </w:p>
+        </w:tc>
+        <w:tc>
+          <w:tcPr>
+            <w:tcW w:w="1853" w:type="dxa"/>
+          </w:tcPr>
+          <w:p/>
+        </w:tc>
+      </w:tr>
+      <w:tr>
+        <w:tc>
+          <w:tcPr>
+            <w:tcW w:w="4531" w:type="dxa"/>
+          </w:tcPr>
+          <w:p>
+            <w:r>
+              <w:t>Performance Graphs</w:t>
+            </w:r>
+          </w:p>
+        </w:tc>
+        <w:tc>
+          <w:tcPr>
+            <w:tcW w:w="1853" w:type="dxa"/>
+          </w:tcPr>
+          <w:p/>
+        </w:tc>
+      </w:tr>
+      <w:tr>
+        <w:tc>
+          <w:tcPr>
+            <w:tcW w:w="4531" w:type="dxa"/>
+          </w:tcPr>
+          <w:p>
+            <w:r>
+              <w:t>Configurable Skills</w:t>
+            </w:r>
+          </w:p>
+        </w:tc>
+        <w:tc>
+          <w:tcPr>
+            <w:tcW w:w="1853" w:type="dxa"/>
+          </w:tcPr>
+          <w:p/>
+        </w:tc>
+      </w:tr>
+    </w:tbl>
+    <w:p/>
+    <w:p>
+      <w:pPr>
+        <w:pStyle w:val="ListParagraph"/>
+      </w:pPr>
+    </w:p>
+    <w:p>
+      <w:pPr>
+        <w:ind w:left="360"/>
+      </w:pPr>
       <w:bookmarkStart w:id="0" w:name="_GoBack"/>
       <w:bookmarkEnd w:id="0"/>
-    </w:p>
-    <w:p>
-      <w:pPr>
-        <w:pStyle w:val="ListParagraph"/>
-      </w:pPr>
-    </w:p>
-    <w:p>
-      <w:pPr>
-        <w:ind w:left="360"/>
-      </w:pPr>
     </w:p>
     <w:sectPr>
       <w:pgSz w:w="11906" w:h="16838"/>
@@ -1134,6 +1636,123 @@
     </w:lvl>
   </w:abstractNum>
   <w:abstractNum w:abstractNumId="1" w15:restartNumberingAfterBreak="0">
+    <w:nsid w:val="384333E3"/>
+    <w:multiLevelType w:val="hybridMultilevel"/>
+    <w:tmpl w:val="8A50AB5C"/>
+    <w:lvl w:ilvl="0" w:tplc="119E21A4">
+      <w:start w:val="1"/>
+      <w:numFmt w:val="bullet"/>
+      <w:pStyle w:val="ActionPlanBullet"/>
+      <w:lvlText w:val=""/>
+      <w:lvlJc w:val="left"/>
+      <w:pPr>
+        <w:tabs>
+          <w:tab w:val="num" w:pos="720"/>
+        </w:tabs>
+        <w:ind w:left="720" w:hanging="360"/>
+      </w:pPr>
+      <w:rPr>
+        <w:rFonts w:ascii="Symbol" w:hAnsi="Symbol" w:hint="default"/>
+      </w:rPr>
+    </w:lvl>
+    <w:lvl w:ilvl="1" w:tplc="08090003">
+      <w:start w:val="1"/>
+      <w:numFmt w:val="decimal"/>
+      <w:lvlText w:val="%2."/>
+      <w:lvlJc w:val="left"/>
+      <w:pPr>
+        <w:tabs>
+          <w:tab w:val="num" w:pos="1440"/>
+        </w:tabs>
+        <w:ind w:left="1440" w:hanging="360"/>
+      </w:pPr>
+    </w:lvl>
+    <w:lvl w:ilvl="2" w:tplc="08090005">
+      <w:start w:val="1"/>
+      <w:numFmt w:val="decimal"/>
+      <w:lvlText w:val="%3."/>
+      <w:lvlJc w:val="left"/>
+      <w:pPr>
+        <w:tabs>
+          <w:tab w:val="num" w:pos="2160"/>
+        </w:tabs>
+        <w:ind w:left="2160" w:hanging="360"/>
+      </w:pPr>
+    </w:lvl>
+    <w:lvl w:ilvl="3" w:tplc="08090001">
+      <w:start w:val="1"/>
+      <w:numFmt w:val="decimal"/>
+      <w:lvlText w:val="%4."/>
+      <w:lvlJc w:val="left"/>
+      <w:pPr>
+        <w:tabs>
+          <w:tab w:val="num" w:pos="2880"/>
+        </w:tabs>
+        <w:ind w:left="2880" w:hanging="360"/>
+      </w:pPr>
+    </w:lvl>
+    <w:lvl w:ilvl="4" w:tplc="08090003">
+      <w:start w:val="1"/>
+      <w:numFmt w:val="decimal"/>
+      <w:lvlText w:val="%5."/>
+      <w:lvlJc w:val="left"/>
+      <w:pPr>
+        <w:tabs>
+          <w:tab w:val="num" w:pos="3600"/>
+        </w:tabs>
+        <w:ind w:left="3600" w:hanging="360"/>
+      </w:pPr>
+    </w:lvl>
+    <w:lvl w:ilvl="5" w:tplc="08090005">
+      <w:start w:val="1"/>
+      <w:numFmt w:val="decimal"/>
+      <w:lvlText w:val="%6."/>
+      <w:lvlJc w:val="left"/>
+      <w:pPr>
+        <w:tabs>
+          <w:tab w:val="num" w:pos="4320"/>
+        </w:tabs>
+        <w:ind w:left="4320" w:hanging="360"/>
+      </w:pPr>
+    </w:lvl>
+    <w:lvl w:ilvl="6" w:tplc="08090001">
+      <w:start w:val="1"/>
+      <w:numFmt w:val="decimal"/>
+      <w:lvlText w:val="%7."/>
+      <w:lvlJc w:val="left"/>
+      <w:pPr>
+        <w:tabs>
+          <w:tab w:val="num" w:pos="5040"/>
+        </w:tabs>
+        <w:ind w:left="5040" w:hanging="360"/>
+      </w:pPr>
+    </w:lvl>
+    <w:lvl w:ilvl="7" w:tplc="08090003">
+      <w:start w:val="1"/>
+      <w:numFmt w:val="decimal"/>
+      <w:lvlText w:val="%8."/>
+      <w:lvlJc w:val="left"/>
+      <w:pPr>
+        <w:tabs>
+          <w:tab w:val="num" w:pos="5760"/>
+        </w:tabs>
+        <w:ind w:left="5760" w:hanging="360"/>
+      </w:pPr>
+    </w:lvl>
+    <w:lvl w:ilvl="8" w:tplc="08090005">
+      <w:start w:val="1"/>
+      <w:numFmt w:val="decimal"/>
+      <w:lvlText w:val="%9."/>
+      <w:lvlJc w:val="left"/>
+      <w:pPr>
+        <w:tabs>
+          <w:tab w:val="num" w:pos="6480"/>
+        </w:tabs>
+        <w:ind w:left="6480" w:hanging="360"/>
+      </w:pPr>
+    </w:lvl>
+  </w:abstractNum>
+  <w:abstractNum w:abstractNumId="2" w15:restartNumberingAfterBreak="0">
     <w:nsid w:val="40C46F96"/>
     <w:multiLevelType w:val="hybridMultilevel"/>
     <w:tmpl w:val="4EFC7B62"/>
@@ -1222,7 +1841,7 @@
       </w:pPr>
     </w:lvl>
   </w:abstractNum>
-  <w:abstractNum w:abstractNumId="2" w15:restartNumberingAfterBreak="0">
+  <w:abstractNum w:abstractNumId="3" w15:restartNumberingAfterBreak="0">
     <w:nsid w:val="55880F26"/>
     <w:multiLevelType w:val="hybridMultilevel"/>
     <w:tmpl w:val="E962EFCE"/>
@@ -1311,7 +1930,7 @@
       </w:pPr>
     </w:lvl>
   </w:abstractNum>
-  <w:abstractNum w:abstractNumId="3" w15:restartNumberingAfterBreak="0">
+  <w:abstractNum w:abstractNumId="4" w15:restartNumberingAfterBreak="0">
     <w:nsid w:val="5D3D302A"/>
     <w:multiLevelType w:val="hybridMultilevel"/>
     <w:tmpl w:val="4EFC7B62"/>
@@ -1400,7 +2019,7 @@
       </w:pPr>
     </w:lvl>
   </w:abstractNum>
-  <w:abstractNum w:abstractNumId="4" w15:restartNumberingAfterBreak="0">
+  <w:abstractNum w:abstractNumId="5" w15:restartNumberingAfterBreak="0">
     <w:nsid w:val="5E0F1F32"/>
     <w:multiLevelType w:val="hybridMultilevel"/>
     <w:tmpl w:val="F42AAC10"/>
@@ -1489,7 +2108,7 @@
       </w:pPr>
     </w:lvl>
   </w:abstractNum>
-  <w:abstractNum w:abstractNumId="5" w15:restartNumberingAfterBreak="0">
+  <w:abstractNum w:abstractNumId="6" w15:restartNumberingAfterBreak="0">
     <w:nsid w:val="5F726521"/>
     <w:multiLevelType w:val="hybridMultilevel"/>
     <w:tmpl w:val="161A67DC"/>
@@ -1578,7 +2197,7 @@
       </w:pPr>
     </w:lvl>
   </w:abstractNum>
-  <w:abstractNum w:abstractNumId="6" w15:restartNumberingAfterBreak="0">
+  <w:abstractNum w:abstractNumId="7" w15:restartNumberingAfterBreak="0">
     <w:nsid w:val="7DB303A8"/>
     <w:multiLevelType w:val="hybridMultilevel"/>
     <w:tmpl w:val="4EFC7B62"/>
@@ -1668,25 +2287,53 @@
     </w:lvl>
   </w:abstractNum>
   <w:num w:numId="1">
-    <w:abstractNumId w:val="1"/>
+    <w:abstractNumId w:val="2"/>
   </w:num>
   <w:num w:numId="2">
+    <w:abstractNumId w:val="4"/>
+  </w:num>
+  <w:num w:numId="3">
+    <w:abstractNumId w:val="7"/>
+  </w:num>
+  <w:num w:numId="4">
     <w:abstractNumId w:val="3"/>
   </w:num>
-  <w:num w:numId="3">
-    <w:abstractNumId w:val="6"/>
-  </w:num>
-  <w:num w:numId="4">
-    <w:abstractNumId w:val="2"/>
-  </w:num>
   <w:num w:numId="5">
-    <w:abstractNumId w:val="4"/>
+    <w:abstractNumId w:val="5"/>
   </w:num>
   <w:num w:numId="6">
-    <w:abstractNumId w:val="5"/>
+    <w:abstractNumId w:val="6"/>
   </w:num>
   <w:num w:numId="7">
     <w:abstractNumId w:val="0"/>
+  </w:num>
+  <w:num w:numId="8">
+    <w:abstractNumId w:val="1"/>
+    <w:lvlOverride w:ilvl="0"/>
+    <w:lvlOverride w:ilvl="1">
+      <w:startOverride w:val="1"/>
+    </w:lvlOverride>
+    <w:lvlOverride w:ilvl="2">
+      <w:startOverride w:val="1"/>
+    </w:lvlOverride>
+    <w:lvlOverride w:ilvl="3">
+      <w:startOverride w:val="1"/>
+    </w:lvlOverride>
+    <w:lvlOverride w:ilvl="4">
+      <w:startOverride w:val="1"/>
+    </w:lvlOverride>
+    <w:lvlOverride w:ilvl="5">
+      <w:startOverride w:val="1"/>
+    </w:lvlOverride>
+    <w:lvlOverride w:ilvl="6">
+      <w:startOverride w:val="1"/>
+    </w:lvlOverride>
+    <w:lvlOverride w:ilvl="7">
+      <w:startOverride w:val="1"/>
+    </w:lvlOverride>
+    <w:lvlOverride w:ilvl="8">
+      <w:startOverride w:val="1"/>
+    </w:lvlOverride>
   </w:num>
 </w:numbering>
 </file>
@@ -2146,6 +2793,21 @@
       </w:tblBorders>
     </w:tblPr>
   </w:style>
+  <w:style w:type="paragraph" w:customStyle="1" w:styleId="ActionPlanBullet">
+    <w:name w:val="Action Plan Bullet"/>
+    <w:basedOn w:val="Normal"/>
+    <w:rsid w:val="009D41EB"/>
+    <w:pPr>
+      <w:numPr>
+        <w:numId w:val="8"/>
+      </w:numPr>
+      <w:spacing w:after="0" w:line="240" w:lineRule="auto"/>
+    </w:pPr>
+    <w:rPr>
+      <w:rFonts w:ascii="Bembo" w:eastAsia="Times New Roman" w:hAnsi="Bembo" w:cs="Times New Roman"/>
+      <w:lang w:eastAsia="en-GB"/>
+    </w:rPr>
+  </w:style>
 </w:styles>
 </file>
 

</xml_diff>